<commit_message>
Added conclusions to report
</commit_message>
<xml_diff>
--- a/report/Sprawozdanie.docx
+++ b/report/Sprawozdanie.docx
@@ -60,7 +60,7 @@
         <w:rPr>
           <w:noProof/>
         </w:rPr>
-        <w:t>30 marca 2020</w:t>
+        <w:t>2 kwietnia 2020</w:t>
       </w:r>
       <w:r>
         <w:fldChar w:fldCharType="end"/>
@@ -273,32 +273,14 @@
           <w:rPr>
             <w:rStyle w:val="Hyperlink"/>
           </w:rPr>
-          <w:t>arty</w:t>
-        </w:r>
-        <w:r>
-          <w:rPr>
-            <w:rStyle w:val="Hyperlink"/>
-          </w:rPr>
-          <w:t>k</w:t>
-        </w:r>
-        <w:r>
-          <w:rPr>
-            <w:rStyle w:val="Hyperlink"/>
-          </w:rPr>
-          <w:t xml:space="preserve">ułem napisanym przez </w:t>
+          <w:t xml:space="preserve">artykułem napisanym przez </w:t>
         </w:r>
         <w:proofErr w:type="spellStart"/>
         <w:r>
           <w:rPr>
             <w:rStyle w:val="Hyperlink"/>
           </w:rPr>
-          <w:t>Tob</w:t>
-        </w:r>
-        <w:r>
-          <w:rPr>
-            <w:rStyle w:val="Hyperlink"/>
-          </w:rPr>
-          <w:t>biego</w:t>
+          <w:t>Tobbiego</w:t>
         </w:r>
         <w:proofErr w:type="spellEnd"/>
         <w:r>
@@ -312,19 +294,7 @@
           <w:rPr>
             <w:rStyle w:val="Hyperlink"/>
           </w:rPr>
-          <w:t>Rufinu</w:t>
-        </w:r>
-        <w:r>
-          <w:rPr>
-            <w:rStyle w:val="Hyperlink"/>
-          </w:rPr>
-          <w:t>s</w:t>
-        </w:r>
-        <w:r>
-          <w:rPr>
-            <w:rStyle w:val="Hyperlink"/>
-          </w:rPr>
-          <w:t>a</w:t>
+          <w:t>Rufinusa</w:t>
         </w:r>
         <w:proofErr w:type="spellEnd"/>
       </w:hyperlink>
@@ -375,6 +345,9 @@
         <w:jc w:val="center"/>
       </w:pPr>
       <w:r>
+        <w:rPr>
+          <w:noProof/>
+        </w:rPr>
         <w:drawing>
           <wp:inline distT="0" distB="0" distL="0" distR="0" wp14:anchorId="6C4D6FCE" wp14:editId="004DAD2D">
             <wp:extent cx="3633216" cy="1412401"/>
@@ -426,16 +399,7 @@
         <w:jc w:val="both"/>
       </w:pPr>
       <w:r>
-        <w:t>Obroty</w:t>
-      </w:r>
-      <w:r>
-        <w:t xml:space="preserve"> kamery w osiach x, y, z jest wykonywany poprzez </w:t>
-      </w:r>
-      <w:r>
-        <w:t xml:space="preserve">zmianę pozycji </w:t>
-      </w:r>
-      <w:r>
-        <w:t>wszystkich wierzchołków o</w:t>
+        <w:t>Obroty kamery w osiach x, y, z jest wykonywany poprzez zmianę pozycji wszystkich wierzchołków o</w:t>
       </w:r>
       <w:r>
         <w:t> </w:t>
@@ -448,13 +412,7 @@
       <w:bookmarkStart w:id="4" w:name="OLE_LINK7"/>
       <w:bookmarkStart w:id="5" w:name="OLE_LINK8"/>
       <w:r>
-        <w:t xml:space="preserve">Do rotacji w osi x została </w:t>
-      </w:r>
-      <w:r>
-        <w:t xml:space="preserve">wykorzystana </w:t>
-      </w:r>
-      <w:r>
-        <w:t>poniższa macierz:</w:t>
+        <w:t>Do rotacji w osi x została wykorzystana poniższa macierz:</w:t>
       </w:r>
     </w:p>
     <w:bookmarkEnd w:id="4"/>
@@ -464,6 +422,9 @@
         <w:jc w:val="center"/>
       </w:pPr>
       <w:r>
+        <w:rPr>
+          <w:noProof/>
+        </w:rPr>
         <w:drawing>
           <wp:inline distT="0" distB="0" distL="0" distR="0" wp14:anchorId="1CAD3D27" wp14:editId="7E59ABA6">
             <wp:extent cx="4785360" cy="1317662"/>
@@ -505,13 +466,7 @@
       <w:bookmarkStart w:id="6" w:name="OLE_LINK9"/>
       <w:bookmarkStart w:id="7" w:name="OLE_LINK10"/>
       <w:r>
-        <w:t xml:space="preserve">Do rotacji w osi </w:t>
-      </w:r>
-      <w:r>
-        <w:t>y</w:t>
-      </w:r>
-      <w:r>
-        <w:t xml:space="preserve"> została wykorzystana poniższa macierz:</w:t>
+        <w:t>Do rotacji w osi y została wykorzystana poniższa macierz:</w:t>
       </w:r>
     </w:p>
     <w:bookmarkEnd w:id="6"/>
@@ -521,6 +476,9 @@
         <w:jc w:val="center"/>
       </w:pPr>
       <w:r>
+        <w:rPr>
+          <w:noProof/>
+        </w:rPr>
         <w:drawing>
           <wp:inline distT="0" distB="0" distL="0" distR="0" wp14:anchorId="746E14F9" wp14:editId="18DD8967">
             <wp:extent cx="4497211" cy="1128269"/>
@@ -560,13 +518,7 @@
     </w:p>
     <w:p>
       <w:r>
-        <w:t xml:space="preserve">Do rotacji w osi </w:t>
-      </w:r>
-      <w:r>
-        <w:t>z</w:t>
-      </w:r>
-      <w:r>
-        <w:t xml:space="preserve"> została wykorzystana poniższa macierz:</w:t>
+        <w:t>Do rotacji w osi z została wykorzystana poniższa macierz:</w:t>
       </w:r>
     </w:p>
     <w:p>
@@ -574,6 +526,9 @@
         <w:jc w:val="center"/>
       </w:pPr>
       <w:r>
+        <w:rPr>
+          <w:noProof/>
+        </w:rPr>
         <w:drawing>
           <wp:inline distT="0" distB="0" distL="0" distR="0" wp14:anchorId="25F4864E" wp14:editId="4A6FB78F">
             <wp:extent cx="4565904" cy="1215964"/>
@@ -649,7 +604,7 @@
         <w:shd w:val="clear" w:color="auto" w:fill="FFFFFF"/>
         <w:spacing w:after="0" w:line="300" w:lineRule="atLeast"/>
         <w:rPr>
-          <w:rFonts w:ascii=" Fira Code" w:eastAsia="Times New Roman" w:hAnsi=" Fira Code" w:cs="Times New Roman"/>
+          <w:rFonts w:ascii="Fira Code" w:eastAsia="Times New Roman" w:hAnsi="Fira Code" w:cs="Times New Roman"/>
           <w:color w:val="000000"/>
           <w:sz w:val="15"/>
           <w:szCs w:val="15"/>
@@ -658,7 +613,7 @@
       </w:pPr>
       <w:r>
         <w:rPr>
-          <w:rFonts w:ascii=" Fira Code" w:eastAsia="Times New Roman" w:hAnsi=" Fira Code" w:cs="Times New Roman"/>
+          <w:rFonts w:ascii="Fira Code" w:eastAsia="Times New Roman" w:hAnsi="Fira Code" w:cs="Times New Roman"/>
           <w:color w:val="0000FF"/>
           <w:sz w:val="15"/>
           <w:szCs w:val="15"/>
@@ -668,7 +623,7 @@
       </w:r>
       <w:r>
         <w:rPr>
-          <w:rFonts w:ascii=" Fira Code" w:eastAsia="Times New Roman" w:hAnsi=" Fira Code" w:cs="Times New Roman"/>
+          <w:rFonts w:ascii="Fira Code" w:eastAsia="Times New Roman" w:hAnsi="Fira Code" w:cs="Times New Roman"/>
           <w:color w:val="000000"/>
           <w:sz w:val="15"/>
           <w:szCs w:val="15"/>
@@ -678,7 +633,7 @@
       </w:r>
       <w:r>
         <w:rPr>
-          <w:rFonts w:ascii=" Fira Code" w:eastAsia="Times New Roman" w:hAnsi=" Fira Code" w:cs="Times New Roman"/>
+          <w:rFonts w:ascii="Fira Code" w:eastAsia="Times New Roman" w:hAnsi="Fira Code" w:cs="Times New Roman"/>
           <w:color w:val="795E26"/>
           <w:sz w:val="15"/>
           <w:szCs w:val="15"/>
@@ -688,7 +643,7 @@
       </w:r>
       <w:r>
         <w:rPr>
-          <w:rFonts w:ascii=" Fira Code" w:eastAsia="Times New Roman" w:hAnsi=" Fira Code" w:cs="Times New Roman"/>
+          <w:rFonts w:ascii="Fira Code" w:eastAsia="Times New Roman" w:hAnsi="Fira Code" w:cs="Times New Roman"/>
           <w:color w:val="000000"/>
           <w:sz w:val="15"/>
           <w:szCs w:val="15"/>
@@ -698,7 +653,7 @@
       </w:r>
       <w:r>
         <w:rPr>
-          <w:rFonts w:ascii=" Fira Code" w:eastAsia="Times New Roman" w:hAnsi=" Fira Code" w:cs="Times New Roman"/>
+          <w:rFonts w:ascii="Fira Code" w:eastAsia="Times New Roman" w:hAnsi="Fira Code" w:cs="Times New Roman"/>
           <w:color w:val="001080"/>
           <w:sz w:val="15"/>
           <w:szCs w:val="15"/>
@@ -708,7 +663,7 @@
       </w:r>
       <w:r>
         <w:rPr>
-          <w:rFonts w:ascii=" Fira Code" w:eastAsia="Times New Roman" w:hAnsi=" Fira Code" w:cs="Times New Roman"/>
+          <w:rFonts w:ascii="Fira Code" w:eastAsia="Times New Roman" w:hAnsi="Fira Code" w:cs="Times New Roman"/>
           <w:color w:val="000000"/>
           <w:sz w:val="15"/>
           <w:szCs w:val="15"/>
@@ -718,7 +673,7 @@
       </w:r>
       <w:r>
         <w:rPr>
-          <w:rFonts w:ascii=" Fira Code" w:eastAsia="Times New Roman" w:hAnsi=" Fira Code" w:cs="Times New Roman"/>
+          <w:rFonts w:ascii="Fira Code" w:eastAsia="Times New Roman" w:hAnsi="Fira Code" w:cs="Times New Roman"/>
           <w:color w:val="001080"/>
           <w:sz w:val="15"/>
           <w:szCs w:val="15"/>
@@ -728,7 +683,7 @@
       </w:r>
       <w:r>
         <w:rPr>
-          <w:rFonts w:ascii=" Fira Code" w:eastAsia="Times New Roman" w:hAnsi=" Fira Code" w:cs="Times New Roman"/>
+          <w:rFonts w:ascii="Fira Code" w:eastAsia="Times New Roman" w:hAnsi="Fira Code" w:cs="Times New Roman"/>
           <w:color w:val="000000"/>
           <w:sz w:val="15"/>
           <w:szCs w:val="15"/>
@@ -738,7 +693,7 @@
       </w:r>
       <w:r>
         <w:rPr>
-          <w:rFonts w:ascii=" Fira Code" w:eastAsia="Times New Roman" w:hAnsi=" Fira Code" w:cs="Times New Roman"/>
+          <w:rFonts w:ascii="Fira Code" w:eastAsia="Times New Roman" w:hAnsi="Fira Code" w:cs="Times New Roman"/>
           <w:color w:val="267F99"/>
           <w:sz w:val="15"/>
           <w:szCs w:val="15"/>
@@ -748,7 +703,7 @@
       </w:r>
       <w:r>
         <w:rPr>
-          <w:rFonts w:ascii=" Fira Code" w:eastAsia="Times New Roman" w:hAnsi=" Fira Code" w:cs="Times New Roman"/>
+          <w:rFonts w:ascii="Fira Code" w:eastAsia="Times New Roman" w:hAnsi="Fira Code" w:cs="Times New Roman"/>
           <w:color w:val="000000"/>
           <w:sz w:val="15"/>
           <w:szCs w:val="15"/>
@@ -758,7 +713,7 @@
       </w:r>
       <w:r>
         <w:rPr>
-          <w:rFonts w:ascii=" Fira Code" w:eastAsia="Times New Roman" w:hAnsi=" Fira Code" w:cs="Times New Roman"/>
+          <w:rFonts w:ascii="Fira Code" w:eastAsia="Times New Roman" w:hAnsi="Fira Code" w:cs="Times New Roman"/>
           <w:color w:val="001080"/>
           <w:sz w:val="15"/>
           <w:szCs w:val="15"/>
@@ -768,7 +723,7 @@
       </w:r>
       <w:r>
         <w:rPr>
-          <w:rFonts w:ascii=" Fira Code" w:eastAsia="Times New Roman" w:hAnsi=" Fira Code" w:cs="Times New Roman"/>
+          <w:rFonts w:ascii="Fira Code" w:eastAsia="Times New Roman" w:hAnsi="Fira Code" w:cs="Times New Roman"/>
           <w:color w:val="000000"/>
           <w:sz w:val="15"/>
           <w:szCs w:val="15"/>
@@ -778,7 +733,7 @@
       </w:r>
       <w:r>
         <w:rPr>
-          <w:rFonts w:ascii=" Fira Code" w:eastAsia="Times New Roman" w:hAnsi=" Fira Code" w:cs="Times New Roman"/>
+          <w:rFonts w:ascii="Fira Code" w:eastAsia="Times New Roman" w:hAnsi="Fira Code" w:cs="Times New Roman"/>
           <w:color w:val="267F99"/>
           <w:sz w:val="15"/>
           <w:szCs w:val="15"/>
@@ -788,7 +743,7 @@
       </w:r>
       <w:r>
         <w:rPr>
-          <w:rFonts w:ascii=" Fira Code" w:eastAsia="Times New Roman" w:hAnsi=" Fira Code" w:cs="Times New Roman"/>
+          <w:rFonts w:ascii="Fira Code" w:eastAsia="Times New Roman" w:hAnsi="Fira Code" w:cs="Times New Roman"/>
           <w:color w:val="000000"/>
           <w:sz w:val="15"/>
           <w:szCs w:val="15"/>
@@ -798,7 +753,7 @@
       </w:r>
       <w:r>
         <w:rPr>
-          <w:rFonts w:ascii=" Fira Code" w:eastAsia="Times New Roman" w:hAnsi=" Fira Code" w:cs="Times New Roman"/>
+          <w:rFonts w:ascii="Fira Code" w:eastAsia="Times New Roman" w:hAnsi="Fira Code" w:cs="Times New Roman"/>
           <w:color w:val="001080"/>
           <w:sz w:val="15"/>
           <w:szCs w:val="15"/>
@@ -808,7 +763,7 @@
       </w:r>
       <w:r>
         <w:rPr>
-          <w:rFonts w:ascii=" Fira Code" w:eastAsia="Times New Roman" w:hAnsi=" Fira Code" w:cs="Times New Roman"/>
+          <w:rFonts w:ascii="Fira Code" w:eastAsia="Times New Roman" w:hAnsi="Fira Code" w:cs="Times New Roman"/>
           <w:color w:val="000000"/>
           <w:sz w:val="15"/>
           <w:szCs w:val="15"/>
@@ -818,7 +773,7 @@
       </w:r>
       <w:r>
         <w:rPr>
-          <w:rFonts w:ascii=" Fira Code" w:eastAsia="Times New Roman" w:hAnsi=" Fira Code" w:cs="Times New Roman"/>
+          <w:rFonts w:ascii="Fira Code" w:eastAsia="Times New Roman" w:hAnsi="Fira Code" w:cs="Times New Roman"/>
           <w:color w:val="267F99"/>
           <w:sz w:val="15"/>
           <w:szCs w:val="15"/>
@@ -828,7 +783,7 @@
       </w:r>
       <w:r>
         <w:rPr>
-          <w:rFonts w:ascii=" Fira Code" w:eastAsia="Times New Roman" w:hAnsi=" Fira Code" w:cs="Times New Roman"/>
+          <w:rFonts w:ascii="Fira Code" w:eastAsia="Times New Roman" w:hAnsi="Fira Code" w:cs="Times New Roman"/>
           <w:color w:val="000000"/>
           <w:sz w:val="15"/>
           <w:szCs w:val="15"/>
@@ -838,7 +793,7 @@
       </w:r>
       <w:r>
         <w:rPr>
-          <w:rFonts w:ascii=" Fira Code" w:eastAsia="Times New Roman" w:hAnsi=" Fira Code" w:cs="Times New Roman"/>
+          <w:rFonts w:ascii="Fira Code" w:eastAsia="Times New Roman" w:hAnsi="Fira Code" w:cs="Times New Roman"/>
           <w:color w:val="267F99"/>
           <w:sz w:val="15"/>
           <w:szCs w:val="15"/>
@@ -848,7 +803,7 @@
       </w:r>
       <w:r>
         <w:rPr>
-          <w:rFonts w:ascii=" Fira Code" w:eastAsia="Times New Roman" w:hAnsi=" Fira Code" w:cs="Times New Roman"/>
+          <w:rFonts w:ascii="Fira Code" w:eastAsia="Times New Roman" w:hAnsi="Fira Code" w:cs="Times New Roman"/>
           <w:color w:val="000000"/>
           <w:sz w:val="15"/>
           <w:szCs w:val="15"/>
@@ -858,7 +813,7 @@
       </w:r>
       <w:r>
         <w:rPr>
-          <w:rFonts w:ascii=" Fira Code" w:eastAsia="Times New Roman" w:hAnsi=" Fira Code" w:cs="Times New Roman"/>
+          <w:rFonts w:ascii="Fira Code" w:eastAsia="Times New Roman" w:hAnsi="Fira Code" w:cs="Times New Roman"/>
           <w:color w:val="267F99"/>
           <w:sz w:val="15"/>
           <w:szCs w:val="15"/>
@@ -868,7 +823,7 @@
       </w:r>
       <w:r>
         <w:rPr>
-          <w:rFonts w:ascii=" Fira Code" w:eastAsia="Times New Roman" w:hAnsi=" Fira Code" w:cs="Times New Roman"/>
+          <w:rFonts w:ascii="Fira Code" w:eastAsia="Times New Roman" w:hAnsi="Fira Code" w:cs="Times New Roman"/>
           <w:color w:val="000000"/>
           <w:sz w:val="15"/>
           <w:szCs w:val="15"/>
@@ -882,7 +837,7 @@
         <w:shd w:val="clear" w:color="auto" w:fill="FFFFFF"/>
         <w:spacing w:after="0" w:line="300" w:lineRule="atLeast"/>
         <w:rPr>
-          <w:rFonts w:ascii=" Fira Code" w:eastAsia="Times New Roman" w:hAnsi=" Fira Code" w:cs="Times New Roman"/>
+          <w:rFonts w:ascii="Fira Code" w:eastAsia="Times New Roman" w:hAnsi="Fira Code" w:cs="Times New Roman"/>
           <w:color w:val="000000"/>
           <w:sz w:val="15"/>
           <w:szCs w:val="15"/>
@@ -891,7 +846,7 @@
       </w:pPr>
       <w:r>
         <w:rPr>
-          <w:rFonts w:ascii=" Fira Code" w:eastAsia="Times New Roman" w:hAnsi=" Fira Code" w:cs="Times New Roman"/>
+          <w:rFonts w:ascii="Fira Code" w:eastAsia="Times New Roman" w:hAnsi="Fira Code" w:cs="Times New Roman"/>
           <w:color w:val="000000"/>
           <w:sz w:val="15"/>
           <w:szCs w:val="15"/>
@@ -901,7 +856,7 @@
       </w:r>
       <w:r>
         <w:rPr>
-          <w:rFonts w:ascii=" Fira Code" w:eastAsia="Times New Roman" w:hAnsi=" Fira Code" w:cs="Times New Roman"/>
+          <w:rFonts w:ascii="Fira Code" w:eastAsia="Times New Roman" w:hAnsi="Fira Code" w:cs="Times New Roman"/>
           <w:color w:val="A31515"/>
           <w:sz w:val="15"/>
           <w:szCs w:val="15"/>
@@ -915,7 +870,7 @@
         <w:shd w:val="clear" w:color="auto" w:fill="FFFFFF"/>
         <w:spacing w:after="0" w:line="300" w:lineRule="atLeast"/>
         <w:rPr>
-          <w:rFonts w:ascii=" Fira Code" w:eastAsia="Times New Roman" w:hAnsi=" Fira Code" w:cs="Times New Roman"/>
+          <w:rFonts w:ascii="Fira Code" w:eastAsia="Times New Roman" w:hAnsi="Fira Code" w:cs="Times New Roman"/>
           <w:color w:val="000000"/>
           <w:sz w:val="15"/>
           <w:szCs w:val="15"/>
@@ -924,7 +879,7 @@
       </w:pPr>
       <w:r>
         <w:rPr>
-          <w:rFonts w:ascii=" Fira Code" w:eastAsia="Times New Roman" w:hAnsi=" Fira Code" w:cs="Times New Roman"/>
+          <w:rFonts w:ascii="Fira Code" w:eastAsia="Times New Roman" w:hAnsi="Fira Code" w:cs="Times New Roman"/>
           <w:color w:val="000000"/>
           <w:sz w:val="15"/>
           <w:szCs w:val="15"/>
@@ -934,7 +889,7 @@
       </w:r>
       <w:r>
         <w:rPr>
-          <w:rFonts w:ascii=" Fira Code" w:eastAsia="Times New Roman" w:hAnsi=" Fira Code" w:cs="Times New Roman"/>
+          <w:rFonts w:ascii="Fira Code" w:eastAsia="Times New Roman" w:hAnsi="Fira Code" w:cs="Times New Roman"/>
           <w:color w:val="098658"/>
           <w:sz w:val="15"/>
           <w:szCs w:val="15"/>
@@ -944,7 +899,7 @@
       </w:r>
       <w:r>
         <w:rPr>
-          <w:rFonts w:ascii=" Fira Code" w:eastAsia="Times New Roman" w:hAnsi=" Fira Code" w:cs="Times New Roman"/>
+          <w:rFonts w:ascii="Fira Code" w:eastAsia="Times New Roman" w:hAnsi="Fira Code" w:cs="Times New Roman"/>
           <w:color w:val="000000"/>
           <w:sz w:val="15"/>
           <w:szCs w:val="15"/>
@@ -958,7 +913,7 @@
         <w:shd w:val="clear" w:color="auto" w:fill="FFFFFF"/>
         <w:spacing w:after="0" w:line="300" w:lineRule="atLeast"/>
         <w:rPr>
-          <w:rFonts w:ascii=" Fira Code" w:eastAsia="Times New Roman" w:hAnsi=" Fira Code" w:cs="Times New Roman"/>
+          <w:rFonts w:ascii="Fira Code" w:eastAsia="Times New Roman" w:hAnsi="Fira Code" w:cs="Times New Roman"/>
           <w:color w:val="000000"/>
           <w:sz w:val="15"/>
           <w:szCs w:val="15"/>
@@ -967,7 +922,7 @@
       </w:pPr>
       <w:r>
         <w:rPr>
-          <w:rFonts w:ascii=" Fira Code" w:eastAsia="Times New Roman" w:hAnsi=" Fira Code" w:cs="Times New Roman"/>
+          <w:rFonts w:ascii="Fira Code" w:eastAsia="Times New Roman" w:hAnsi="Fira Code" w:cs="Times New Roman"/>
           <w:color w:val="000000"/>
           <w:sz w:val="15"/>
           <w:szCs w:val="15"/>
@@ -977,7 +932,7 @@
       </w:r>
       <w:r>
         <w:rPr>
-          <w:rFonts w:ascii=" Fira Code" w:eastAsia="Times New Roman" w:hAnsi=" Fira Code" w:cs="Times New Roman"/>
+          <w:rFonts w:ascii="Fira Code" w:eastAsia="Times New Roman" w:hAnsi="Fira Code" w:cs="Times New Roman"/>
           <w:color w:val="098658"/>
           <w:sz w:val="15"/>
           <w:szCs w:val="15"/>
@@ -987,7 +942,7 @@
       </w:r>
       <w:r>
         <w:rPr>
-          <w:rFonts w:ascii=" Fira Code" w:eastAsia="Times New Roman" w:hAnsi=" Fira Code" w:cs="Times New Roman"/>
+          <w:rFonts w:ascii="Fira Code" w:eastAsia="Times New Roman" w:hAnsi="Fira Code" w:cs="Times New Roman"/>
           <w:color w:val="000000"/>
           <w:sz w:val="15"/>
           <w:szCs w:val="15"/>
@@ -997,7 +952,7 @@
       </w:r>
       <w:r>
         <w:rPr>
-          <w:rFonts w:ascii=" Fira Code" w:eastAsia="Times New Roman" w:hAnsi=" Fira Code" w:cs="Times New Roman"/>
+          <w:rFonts w:ascii="Fira Code" w:eastAsia="Times New Roman" w:hAnsi="Fira Code" w:cs="Times New Roman"/>
           <w:color w:val="098658"/>
           <w:sz w:val="15"/>
           <w:szCs w:val="15"/>
@@ -1011,7 +966,7 @@
         <w:shd w:val="clear" w:color="auto" w:fill="FFFFFF"/>
         <w:spacing w:after="0" w:line="300" w:lineRule="atLeast"/>
         <w:rPr>
-          <w:rFonts w:ascii=" Fira Code" w:eastAsia="Times New Roman" w:hAnsi=" Fira Code" w:cs="Times New Roman"/>
+          <w:rFonts w:ascii="Fira Code" w:eastAsia="Times New Roman" w:hAnsi="Fira Code" w:cs="Times New Roman"/>
           <w:color w:val="000000"/>
           <w:sz w:val="15"/>
           <w:szCs w:val="15"/>
@@ -1020,7 +975,7 @@
       </w:pPr>
       <w:r>
         <w:rPr>
-          <w:rFonts w:ascii=" Fira Code" w:eastAsia="Times New Roman" w:hAnsi=" Fira Code" w:cs="Times New Roman"/>
+          <w:rFonts w:ascii="Fira Code" w:eastAsia="Times New Roman" w:hAnsi="Fira Code" w:cs="Times New Roman"/>
           <w:color w:val="000000"/>
           <w:sz w:val="15"/>
           <w:szCs w:val="15"/>
@@ -1030,7 +985,7 @@
       </w:r>
       <w:r>
         <w:rPr>
-          <w:rFonts w:ascii=" Fira Code" w:eastAsia="Times New Roman" w:hAnsi=" Fira Code" w:cs="Times New Roman"/>
+          <w:rFonts w:ascii="Fira Code" w:eastAsia="Times New Roman" w:hAnsi="Fira Code" w:cs="Times New Roman"/>
           <w:color w:val="098658"/>
           <w:sz w:val="15"/>
           <w:szCs w:val="15"/>
@@ -1040,7 +995,7 @@
       </w:r>
       <w:r>
         <w:rPr>
-          <w:rFonts w:ascii=" Fira Code" w:eastAsia="Times New Roman" w:hAnsi=" Fira Code" w:cs="Times New Roman"/>
+          <w:rFonts w:ascii="Fira Code" w:eastAsia="Times New Roman" w:hAnsi="Fira Code" w:cs="Times New Roman"/>
           <w:color w:val="000000"/>
           <w:sz w:val="15"/>
           <w:szCs w:val="15"/>
@@ -1050,7 +1005,7 @@
       </w:r>
       <w:r>
         <w:rPr>
-          <w:rFonts w:ascii=" Fira Code" w:eastAsia="Times New Roman" w:hAnsi=" Fira Code" w:cs="Times New Roman"/>
+          <w:rFonts w:ascii="Fira Code" w:eastAsia="Times New Roman" w:hAnsi="Fira Code" w:cs="Times New Roman"/>
           <w:color w:val="098658"/>
           <w:sz w:val="15"/>
           <w:szCs w:val="15"/>
@@ -1060,7 +1015,7 @@
       </w:r>
       <w:r>
         <w:rPr>
-          <w:rFonts w:ascii=" Fira Code" w:eastAsia="Times New Roman" w:hAnsi=" Fira Code" w:cs="Times New Roman"/>
+          <w:rFonts w:ascii="Fira Code" w:eastAsia="Times New Roman" w:hAnsi="Fira Code" w:cs="Times New Roman"/>
           <w:color w:val="000000"/>
           <w:sz w:val="15"/>
           <w:szCs w:val="15"/>
@@ -1074,7 +1029,7 @@
         <w:shd w:val="clear" w:color="auto" w:fill="FFFFFF"/>
         <w:spacing w:after="0" w:line="300" w:lineRule="atLeast"/>
         <w:rPr>
-          <w:rFonts w:ascii=" Fira Code" w:eastAsia="Times New Roman" w:hAnsi=" Fira Code" w:cs="Times New Roman"/>
+          <w:rFonts w:ascii="Fira Code" w:eastAsia="Times New Roman" w:hAnsi="Fira Code" w:cs="Times New Roman"/>
           <w:color w:val="000000"/>
           <w:sz w:val="15"/>
           <w:szCs w:val="15"/>
@@ -1087,7 +1042,7 @@
         <w:shd w:val="clear" w:color="auto" w:fill="FFFFFF"/>
         <w:spacing w:after="0" w:line="300" w:lineRule="atLeast"/>
         <w:rPr>
-          <w:rFonts w:ascii=" Fira Code" w:eastAsia="Times New Roman" w:hAnsi=" Fira Code" w:cs="Times New Roman"/>
+          <w:rFonts w:ascii="Fira Code" w:eastAsia="Times New Roman" w:hAnsi="Fira Code" w:cs="Times New Roman"/>
           <w:color w:val="000000"/>
           <w:sz w:val="15"/>
           <w:szCs w:val="15"/>
@@ -1096,7 +1051,7 @@
       </w:pPr>
       <w:r>
         <w:rPr>
-          <w:rFonts w:ascii=" Fira Code" w:eastAsia="Times New Roman" w:hAnsi=" Fira Code" w:cs="Times New Roman"/>
+          <w:rFonts w:ascii="Fira Code" w:eastAsia="Times New Roman" w:hAnsi="Fira Code" w:cs="Times New Roman"/>
           <w:color w:val="000000"/>
           <w:sz w:val="15"/>
           <w:szCs w:val="15"/>
@@ -1106,7 +1061,7 @@
       </w:r>
       <w:r>
         <w:rPr>
-          <w:rFonts w:ascii=" Fira Code" w:eastAsia="Times New Roman" w:hAnsi=" Fira Code" w:cs="Times New Roman"/>
+          <w:rFonts w:ascii="Fira Code" w:eastAsia="Times New Roman" w:hAnsi="Fira Code" w:cs="Times New Roman"/>
           <w:color w:val="AF00DB"/>
           <w:sz w:val="15"/>
           <w:szCs w:val="15"/>
@@ -1116,7 +1071,7 @@
       </w:r>
       <w:r>
         <w:rPr>
-          <w:rFonts w:ascii=" Fira Code" w:eastAsia="Times New Roman" w:hAnsi=" Fira Code" w:cs="Times New Roman"/>
+          <w:rFonts w:ascii="Fira Code" w:eastAsia="Times New Roman" w:hAnsi="Fira Code" w:cs="Times New Roman"/>
           <w:color w:val="000000"/>
           <w:sz w:val="15"/>
           <w:szCs w:val="15"/>
@@ -1167,6 +1122,9 @@
         </w:rPr>
       </w:pPr>
       <w:r>
+        <w:rPr>
+          <w:noProof/>
+        </w:rPr>
         <w:drawing>
           <wp:inline distT="0" distB="0" distL="0" distR="0" wp14:anchorId="05FC299F" wp14:editId="6E1C416A">
             <wp:extent cx="2400750" cy="2487020"/>
@@ -1204,6 +1162,9 @@
         </w:drawing>
       </w:r>
       <w:r>
+        <w:rPr>
+          <w:noProof/>
+        </w:rPr>
         <w:drawing>
           <wp:inline distT="0" distB="0" distL="0" distR="0" wp14:anchorId="7A1C7950" wp14:editId="234EE7AF">
             <wp:extent cx="2400352" cy="2486608"/>
@@ -1435,25 +1396,7 @@
         <w:contextualSpacing/>
       </w:pPr>
       <w:r>
-        <w:t xml:space="preserve">Za rotacje kamery w osi </w:t>
-      </w:r>
-      <w:r>
-        <w:t>y</w:t>
-      </w:r>
-      <w:r>
-        <w:t xml:space="preserve"> odpowiadają klawisze </w:t>
-      </w:r>
-      <w:r>
-        <w:t>u</w:t>
-      </w:r>
-      <w:r>
-        <w:t xml:space="preserve">, </w:t>
-      </w:r>
-      <w:r>
-        <w:t>o</w:t>
-      </w:r>
-      <w:r>
-        <w:t>.</w:t>
+        <w:t>Za rotacje kamery w osi y odpowiadają klawisze u, o.</w:t>
       </w:r>
     </w:p>
     <w:p>
@@ -1462,25 +1405,7 @@
       </w:pPr>
       <w:r>
         <w:lastRenderedPageBreak/>
-        <w:t xml:space="preserve">Za rotacje kamery w osi </w:t>
-      </w:r>
-      <w:r>
-        <w:t>z</w:t>
-      </w:r>
-      <w:r>
-        <w:t xml:space="preserve"> odpowiadają klawisze </w:t>
-      </w:r>
-      <w:r>
-        <w:t>j</w:t>
-      </w:r>
-      <w:r>
-        <w:t xml:space="preserve">, </w:t>
-      </w:r>
-      <w:r>
-        <w:t>l</w:t>
-      </w:r>
-      <w:r>
-        <w:t>.</w:t>
+        <w:t>Za rotacje kamery w osi z odpowiadają klawisze j, l.</w:t>
       </w:r>
     </w:p>
     <w:p/>
@@ -1509,6 +1434,46 @@
       </w:pPr>
       <w:r>
         <w:t>Wymaga on podania współrzędnych jednego wierzchołka sześcianu oraz długości krawędzie w każdej z osi.</w:t>
+      </w:r>
+    </w:p>
+    <w:p>
+      <w:pPr>
+        <w:pStyle w:val="Heading1"/>
+      </w:pPr>
+      <w:r>
+        <w:t>Wnioski</w:t>
+      </w:r>
+    </w:p>
+    <w:p>
+      <w:pPr>
+        <w:jc w:val="both"/>
+      </w:pPr>
+      <w:r>
+        <w:t>Praca nad projektem pozwoliła mi poznać podstawy tego jak tworzy się struktury opisujące elementy stosowane w grafice trójwymiarowej. Sporym zaskoczeniem było dla mnie to, że macierze przekształceń mają wymiary 4x4. Implementacja algorytmów transformacji punktów w przestrzeni trójwymiarowej dała mi do zrozumienia, że wykorzystanie dodatkowej współrzędnej do opisu transformacji pozwala na uniknięcie punktów zerowych (takich, których współrzędne nie ulegną zmianie).</w:t>
+      </w:r>
+    </w:p>
+    <w:p>
+      <w:pPr>
+        <w:jc w:val="both"/>
+      </w:pPr>
+      <w:r>
+        <w:t>Zastosowanie macierzy do przechowywania wierzchołków figur uzmysłowiło mi jak można zastosować mnożenie macierzy jako wydajniejsza alternatywa dla operacji iteracyjnych (pętli for).</w:t>
+      </w:r>
+    </w:p>
+    <w:p>
+      <w:pPr>
+        <w:jc w:val="both"/>
+      </w:pPr>
+      <w:r>
+        <w:t>Problem przekształcenia punktów trójwymiarowych na współrzędne na ekranie dał mi obraz różnych metod rzutowania oraz związanych z nimi wad i zalet poszczególnych rozwiązań.</w:t>
+      </w:r>
+    </w:p>
+    <w:p>
+      <w:pPr>
+        <w:jc w:val="both"/>
+      </w:pPr>
+      <w:r>
+        <w:t>Po zapoznaniu się z macierzami rotacji zrozumiałem, dlaczego rotacja względem dowolnego punktu przestrzeni wymaga złączenia kilku transformacji.</w:t>
       </w:r>
     </w:p>
     <w:sectPr>
@@ -1845,6 +1810,7 @@
     <w:lsdException w:name="HTML Sample" w:semiHidden="1" w:unhideWhenUsed="1"/>
     <w:lsdException w:name="HTML Typewriter" w:semiHidden="1" w:unhideWhenUsed="1"/>
     <w:lsdException w:name="HTML Variable" w:semiHidden="1" w:unhideWhenUsed="1"/>
+    <w:lsdException w:name="Normal Table" w:semiHidden="1" w:unhideWhenUsed="1"/>
     <w:lsdException w:name="annotation subject" w:semiHidden="1" w:unhideWhenUsed="1"/>
     <w:lsdException w:name="No List" w:semiHidden="1" w:unhideWhenUsed="1"/>
     <w:lsdException w:name="Outline List 1" w:semiHidden="1" w:unhideWhenUsed="1"/>
@@ -1891,8 +1857,10 @@
     <w:lsdException w:name="Table Subtle 2" w:semiHidden="1" w:unhideWhenUsed="1"/>
     <w:lsdException w:name="Table Web 1" w:semiHidden="1" w:unhideWhenUsed="1"/>
     <w:lsdException w:name="Table Web 2" w:semiHidden="1" w:unhideWhenUsed="1"/>
+    <w:lsdException w:name="Table Web 3" w:semiHidden="1" w:unhideWhenUsed="1"/>
     <w:lsdException w:name="Balloon Text" w:semiHidden="1" w:unhideWhenUsed="1"/>
     <w:lsdException w:name="Table Grid" w:uiPriority="39"/>
+    <w:lsdException w:name="Table Theme" w:semiHidden="1" w:unhideWhenUsed="1"/>
     <w:lsdException w:name="Placeholder Text" w:semiHidden="1"/>
     <w:lsdException w:name="No Spacing" w:uiPriority="1" w:qFormat="1"/>
     <w:lsdException w:name="Light Shading" w:uiPriority="60"/>
@@ -2165,6 +2133,7 @@
   <w:style w:type="character" w:default="1" w:styleId="DefaultParagraphFont">
     <w:name w:val="Default Paragraph Font"/>
     <w:uiPriority w:val="1"/>
+    <w:semiHidden/>
     <w:unhideWhenUsed/>
   </w:style>
   <w:style w:type="table" w:default="1" w:styleId="TableNormal">
@@ -2468,7 +2437,7 @@
     <w:pitch w:val="variable"/>
     <w:sig w:usb0="E0002AFF" w:usb1="C000247B" w:usb2="00000009" w:usb3="00000000" w:csb0="000001FF" w:csb1="00000000"/>
   </w:font>
-  <w:font w:name=" Fira Code">
+  <w:font w:name="Fira Code">
     <w:panose1 w:val="020B0809050000020004"/>
     <w:charset w:val="00"/>
     <w:family w:val="modern"/>
@@ -2496,6 +2465,8 @@
   <w:rsids>
     <w:rsidRoot w:val="005F6EA7"/>
     <w:rsid w:val="005F6EA7"/>
+    <w:rsid w:val="00710142"/>
+    <w:rsid w:val="00A512AD"/>
   </w:rsids>
   <m:mathPr>
     <m:mathFont m:val="Cambria Math"/>

</xml_diff>